<commit_message>
Sprint 2 completion and Sprint 3 planning
</commit_message>
<xml_diff>
--- a/Sprint 3/Document for Sprint 3 Planning.docx
+++ b/Sprint 3/Document for Sprint 3 Planning.docx
@@ -180,8 +180,17 @@
           <w:sz w:val="24"/>
           <w:szCs w:val="24"/>
         </w:rPr>
-        <w:t>Vishnu Mandula</w:t>
-      </w:r>
+        <w:t xml:space="preserve">Vishnu </w:t>
+      </w:r>
+      <w:proofErr w:type="spellStart"/>
+      <w:r>
+        <w:rPr>
+          <w:sz w:val="24"/>
+          <w:szCs w:val="24"/>
+        </w:rPr>
+        <w:t>Mandula</w:t>
+      </w:r>
+      <w:proofErr w:type="spellEnd"/>
     </w:p>
     <w:p>
       <w:pPr>
@@ -197,8 +206,17 @@
           <w:sz w:val="24"/>
           <w:szCs w:val="24"/>
         </w:rPr>
-        <w:t>Diya Sangvi</w:t>
-      </w:r>
+        <w:t xml:space="preserve">Diya </w:t>
+      </w:r>
+      <w:proofErr w:type="spellStart"/>
+      <w:r>
+        <w:rPr>
+          <w:sz w:val="24"/>
+          <w:szCs w:val="24"/>
+        </w:rPr>
+        <w:t>Sangvi</w:t>
+      </w:r>
+      <w:proofErr w:type="spellEnd"/>
     </w:p>
     <w:p>
       <w:pPr>
@@ -214,8 +232,17 @@
           <w:sz w:val="24"/>
           <w:szCs w:val="24"/>
         </w:rPr>
-        <w:t>Vikas Singh Vyaqti</w:t>
-      </w:r>
+        <w:t xml:space="preserve">Vikas Singh </w:t>
+      </w:r>
+      <w:proofErr w:type="spellStart"/>
+      <w:r>
+        <w:rPr>
+          <w:sz w:val="24"/>
+          <w:szCs w:val="24"/>
+        </w:rPr>
+        <w:t>Vyaqti</w:t>
+      </w:r>
+      <w:proofErr w:type="spellEnd"/>
     </w:p>
     <w:p>
       <w:pPr>
@@ -347,6 +374,9 @@
         <w:ind w:left="-1080"/>
       </w:pPr>
       <w:r>
+        <w:rPr>
+          <w:noProof/>
+        </w:rPr>
         <w:drawing>
           <wp:inline distT="0" distB="0" distL="0" distR="0" wp14:anchorId="7B73CAC7" wp14:editId="0FA609BD">
             <wp:extent cx="7448550" cy="2197933"/>
@@ -534,8 +564,13 @@
         <w:t xml:space="preserve">Added user stories for configuration of </w:t>
       </w:r>
       <w:r>
-        <w:t>AWS EC2 and AWS CodePipeline</w:t>
-      </w:r>
+        <w:t xml:space="preserve">AWS EC2 and AWS </w:t>
+      </w:r>
+      <w:proofErr w:type="spellStart"/>
+      <w:r>
+        <w:t>CodePipeline</w:t>
+      </w:r>
+      <w:proofErr w:type="spellEnd"/>
     </w:p>
     <w:p>
       <w:pPr>
@@ -549,8 +584,13 @@
         <w:t xml:space="preserve">Added user for </w:t>
       </w:r>
       <w:r>
-        <w:t>ORM DB Integration in Node js</w:t>
-      </w:r>
+        <w:t xml:space="preserve">ORM DB Integration in Node </w:t>
+      </w:r>
+      <w:proofErr w:type="spellStart"/>
+      <w:r>
+        <w:t>js</w:t>
+      </w:r>
+      <w:proofErr w:type="spellEnd"/>
       <w:r>
         <w:t>.</w:t>
       </w:r>
@@ -606,10 +646,7 @@
         <w:t xml:space="preserve">Completion of </w:t>
       </w:r>
       <w:r>
-        <w:t>Customer installation Tracking Functionality</w:t>
-      </w:r>
-      <w:r>
-        <w:t xml:space="preserve">. </w:t>
+        <w:t xml:space="preserve">Customer installation Tracking Functionality. </w:t>
       </w:r>
     </w:p>
     <w:p>
@@ -624,7 +661,15 @@
         <w:t xml:space="preserve">Completion of </w:t>
       </w:r>
       <w:r>
-        <w:t>AWS CodePipeline and AWS EC2 instance for Sales Service.</w:t>
+        <w:t xml:space="preserve">AWS </w:t>
+      </w:r>
+      <w:proofErr w:type="spellStart"/>
+      <w:r>
+        <w:t>CodePipeline</w:t>
+      </w:r>
+      <w:proofErr w:type="spellEnd"/>
+      <w:r>
+        <w:t xml:space="preserve"> and AWS EC2 instance for Sales Service.</w:t>
       </w:r>
     </w:p>
     <w:p>
@@ -659,6 +704,9 @@
     <w:p>
       <w:pPr>
         <w:ind w:left="-900"/>
+        <w:rPr>
+          <w:rStyle w:val="Hyperlink"/>
+        </w:rPr>
       </w:pPr>
       <w:r>
         <w:rPr>
@@ -684,6 +732,56 @@
           <w:t>https://github.com/sabudanakichdi/ssw_555_scrum_master_documentations/tree/main/Sprint%203/Sprint%203%20User%20Story%20Cards</w:t>
         </w:r>
       </w:hyperlink>
+    </w:p>
+    <w:p>
+      <w:pPr>
+        <w:ind w:left="-900"/>
+        <w:rPr>
+          <w:b/>
+          <w:bCs/>
+          <w:sz w:val="32"/>
+          <w:szCs w:val="32"/>
+        </w:rPr>
+      </w:pPr>
+      <w:r>
+        <w:rPr>
+          <w:b/>
+          <w:bCs/>
+          <w:sz w:val="32"/>
+          <w:szCs w:val="32"/>
+        </w:rPr>
+        <w:t>Git:</w:t>
+      </w:r>
+    </w:p>
+    <w:p>
+      <w:pPr>
+        <w:ind w:left="-900"/>
+      </w:pPr>
+      <w:hyperlink r:id="rId7" w:history="1">
+        <w:r>
+          <w:rPr>
+            <w:rStyle w:val="Hyperlink"/>
+          </w:rPr>
+          <w:t>https://github.com/sabudanakichdi/ssw_555_scrum_maste</w:t>
+        </w:r>
+        <w:r>
+          <w:rPr>
+            <w:rStyle w:val="Hyperlink"/>
+          </w:rPr>
+          <w:t>r</w:t>
+        </w:r>
+        <w:r>
+          <w:rPr>
+            <w:rStyle w:val="Hyperlink"/>
+          </w:rPr>
+          <w:t>_documentations/tree/main</w:t>
+        </w:r>
+      </w:hyperlink>
+    </w:p>
+    <w:p>
+      <w:pPr>
+        <w:ind w:left="-900"/>
+      </w:pPr>
     </w:p>
     <w:p>
       <w:pPr>
@@ -1348,7 +1446,6 @@
   <w:style w:type="character" w:default="1" w:styleId="DefaultParagraphFont">
     <w:name w:val="Default Paragraph Font"/>
     <w:uiPriority w:val="1"/>
-    <w:semiHidden/>
     <w:unhideWhenUsed/>
   </w:style>
   <w:style w:type="table" w:default="1" w:styleId="TableNormal">
@@ -1404,6 +1501,18 @@
     <w:rPr>
       <w:color w:val="605E5C"/>
       <w:shd w:val="clear" w:color="auto" w:fill="E1DFDD"/>
+    </w:rPr>
+  </w:style>
+  <w:style w:type="character" w:styleId="FollowedHyperlink">
+    <w:name w:val="FollowedHyperlink"/>
+    <w:basedOn w:val="DefaultParagraphFont"/>
+    <w:uiPriority w:val="99"/>
+    <w:semiHidden/>
+    <w:unhideWhenUsed/>
+    <w:rsid w:val="007245D4"/>
+    <w:rPr>
+      <w:color w:val="954F72" w:themeColor="followedHyperlink"/>
+      <w:u w:val="single"/>
     </w:rPr>
   </w:style>
 </w:styles>

</xml_diff>